<commit_message>
Wrote explanations for the self assessment document
</commit_message>
<xml_diff>
--- a/Self_assessment_document.docx
+++ b/Self_assessment_document.docx
@@ -713,6 +713,20 @@
                 <w:szCs w:val="20"/>
               </w:rPr>
             </w:pPr>
+            <w:r>
+              <w:rPr>
+                <w:sz w:val="20"/>
+                <w:szCs w:val="20"/>
+              </w:rPr>
+              <w:t xml:space="preserve">I have used glm::vec3 to define the positions of the cube objects that I use. </w:t>
+            </w:r>
+            <w:r>
+              <w:rPr>
+                <w:sz w:val="20"/>
+                <w:szCs w:val="20"/>
+              </w:rPr>
+              <w:t>Matrix operations have been handled with the use of glm::mat4, which is used for model, view and projection transformations.</w:t>
+            </w:r>
           </w:p>
         </w:tc>
       </w:tr>
@@ -830,6 +844,27 @@
                 <w:szCs w:val="20"/>
               </w:rPr>
             </w:pPr>
+            <w:r>
+              <w:rPr>
+                <w:sz w:val="20"/>
+                <w:szCs w:val="20"/>
+              </w:rPr>
+              <w:t>To apply textures to my cube object, I have used the fragment and</w:t>
+            </w:r>
+            <w:r>
+              <w:rPr>
+                <w:sz w:val="20"/>
+                <w:szCs w:val="20"/>
+              </w:rPr>
+              <w:t xml:space="preserve"> vertex shader. </w:t>
+            </w:r>
+            <w:r>
+              <w:rPr>
+                <w:sz w:val="20"/>
+                <w:szCs w:val="20"/>
+              </w:rPr>
+              <w:t xml:space="preserve">The main texture that I have used, which is the Minecraft dirt block, is loaded by using stb_image and mapped to the cube by using UV coordinates. </w:t>
+            </w:r>
           </w:p>
         </w:tc>
       </w:tr>
@@ -1084,7 +1119,6 @@
                 <w:sz w:val="20"/>
                 <w:szCs w:val="20"/>
               </w:rPr>
-              <w:lastRenderedPageBreak/>
               <w:t>62, 65, 68</w:t>
             </w:r>
           </w:p>
@@ -1248,6 +1282,27 @@
                 <w:szCs w:val="20"/>
               </w:rPr>
             </w:pPr>
+            <w:r>
+              <w:rPr>
+                <w:sz w:val="20"/>
+                <w:szCs w:val="20"/>
+              </w:rPr>
+              <w:t xml:space="preserve">These inputs have been implemented </w:t>
+            </w:r>
+            <w:r>
+              <w:rPr>
+                <w:sz w:val="20"/>
+                <w:szCs w:val="20"/>
+              </w:rPr>
+              <w:t xml:space="preserve">with the use of the camera class. </w:t>
+            </w:r>
+            <w:r>
+              <w:rPr>
+                <w:sz w:val="20"/>
+                <w:szCs w:val="20"/>
+              </w:rPr>
+              <w:t>The window detects inputs by using the glfwGetKey and glfwGetCursorPos functions.</w:t>
+            </w:r>
           </w:p>
         </w:tc>
       </w:tr>

</xml_diff>

<commit_message>
Wrote further explanations for self assessment document
</commit_message>
<xml_diff>
--- a/Self_assessment_document.docx
+++ b/Self_assessment_document.docx
@@ -890,6 +890,7 @@
                 <w:sz w:val="20"/>
                 <w:szCs w:val="20"/>
               </w:rPr>
+              <w:lastRenderedPageBreak/>
               <w:t>52, 55, 58</w:t>
             </w:r>
           </w:p>
@@ -927,6 +928,20 @@
                 <w:szCs w:val="20"/>
               </w:rPr>
             </w:pPr>
+            <w:r>
+              <w:rPr>
+                <w:sz w:val="20"/>
+                <w:szCs w:val="20"/>
+              </w:rPr>
+              <w:t xml:space="preserve">I have used the translation and scaling matrices in the render loop to define the cubes position and its size. This is evident </w:t>
+            </w:r>
+            <w:r>
+              <w:rPr>
+                <w:sz w:val="20"/>
+                <w:szCs w:val="20"/>
+              </w:rPr>
+              <w:t>in the loop that loops through the object vector. I have opted not to use rotation transformations as it wouldn’t have made sense for a Minecraft themed island to be rotated.</w:t>
+            </w:r>
           </w:p>
         </w:tc>
       </w:tr>
@@ -982,6 +997,34 @@
                 <w:szCs w:val="20"/>
               </w:rPr>
             </w:pPr>
+            <w:r>
+              <w:rPr>
+                <w:sz w:val="20"/>
+                <w:szCs w:val="20"/>
+              </w:rPr>
+              <w:t xml:space="preserve">I have used glm library functions to calculate the view and projection matrices within the camera.calculateMatrices() function. I have used glm:lookAt() to calculate the view matrix based on the position and direction of the camera. </w:t>
+            </w:r>
+            <w:r>
+              <w:rPr>
+                <w:sz w:val="20"/>
+                <w:szCs w:val="20"/>
+              </w:rPr>
+              <w:t>I have used glm::perspective() to calculate the projection matrix based on the aspect ratio and the FOV.</w:t>
+            </w:r>
+            <w:r>
+              <w:rPr>
+                <w:sz w:val="20"/>
+                <w:szCs w:val="20"/>
+              </w:rPr>
+              <w:t xml:space="preserve"> (field of view).</w:t>
+            </w:r>
+            <w:r>
+              <w:rPr>
+                <w:sz w:val="20"/>
+                <w:szCs w:val="20"/>
+              </w:rPr>
+              <w:t xml:space="preserve">  </w:t>
+            </w:r>
           </w:p>
         </w:tc>
       </w:tr>
@@ -1037,6 +1080,20 @@
                 <w:szCs w:val="20"/>
               </w:rPr>
             </w:pPr>
+            <w:r>
+              <w:rPr>
+                <w:sz w:val="20"/>
+                <w:szCs w:val="20"/>
+              </w:rPr>
+              <w:t xml:space="preserve">I have created my 3D world using multiple instances of a cube object. </w:t>
+            </w:r>
+            <w:r>
+              <w:rPr>
+                <w:sz w:val="20"/>
+                <w:szCs w:val="20"/>
+              </w:rPr>
+              <w:t xml:space="preserve">This is done by: setting the positions of each cube, adding the cubes to the object vector, and finally in the render loop, it loops through the object vector and draws each cube.  </w:t>
+            </w:r>
           </w:p>
         </w:tc>
       </w:tr>

</xml_diff>

<commit_message>
Added screenshot to report
</commit_message>
<xml_diff>
--- a/Self_assessment_document.docx
+++ b/Self_assessment_document.docx
@@ -570,9 +570,9 @@
         <w:tblLook w:val="04A0" w:firstRow="1" w:lastRow="0" w:firstColumn="1" w:lastColumn="0" w:noHBand="0" w:noVBand="1"/>
       </w:tblPr>
       <w:tblGrid>
-        <w:gridCol w:w="1271"/>
-        <w:gridCol w:w="3686"/>
-        <w:gridCol w:w="4059"/>
+        <w:gridCol w:w="1208"/>
+        <w:gridCol w:w="3482"/>
+        <w:gridCol w:w="4326"/>
       </w:tblGrid>
       <w:tr>
         <w:tc>
@@ -718,14 +718,46 @@
                 <w:sz w:val="20"/>
                 <w:szCs w:val="20"/>
               </w:rPr>
-              <w:t xml:space="preserve">I have used glm::vec3 to define the positions of the cube objects that I use. </w:t>
-            </w:r>
-            <w:r>
-              <w:rPr>
-                <w:sz w:val="20"/>
-                <w:szCs w:val="20"/>
-              </w:rPr>
-              <w:t>Matrix operations have been handled with the use of glm::mat4, which is used for model, view and projection transformations.</w:t>
+              <w:t xml:space="preserve">I have used </w:t>
+            </w:r>
+            <w:proofErr w:type="spellStart"/>
+            <w:r>
+              <w:rPr>
+                <w:sz w:val="20"/>
+                <w:szCs w:val="20"/>
+              </w:rPr>
+              <w:t>glm</w:t>
+            </w:r>
+            <w:proofErr w:type="spellEnd"/>
+            <w:r>
+              <w:rPr>
+                <w:sz w:val="20"/>
+                <w:szCs w:val="20"/>
+              </w:rPr>
+              <w:t xml:space="preserve">::vec3 to define the positions of the cube objects that I use. </w:t>
+            </w:r>
+            <w:r>
+              <w:rPr>
+                <w:sz w:val="20"/>
+                <w:szCs w:val="20"/>
+              </w:rPr>
+              <w:t xml:space="preserve">Matrix operations have been handled with the use of </w:t>
+            </w:r>
+            <w:proofErr w:type="spellStart"/>
+            <w:r>
+              <w:rPr>
+                <w:sz w:val="20"/>
+                <w:szCs w:val="20"/>
+              </w:rPr>
+              <w:t>glm</w:t>
+            </w:r>
+            <w:proofErr w:type="spellEnd"/>
+            <w:r>
+              <w:rPr>
+                <w:sz w:val="20"/>
+                <w:szCs w:val="20"/>
+              </w:rPr>
+              <w:t>::mat4, which is used for model, view and projection transformations.</w:t>
             </w:r>
           </w:p>
         </w:tc>
@@ -766,7 +798,23 @@
                 <w:sz w:val="20"/>
                 <w:szCs w:val="20"/>
               </w:rPr>
-              <w:t xml:space="preserve">LO2: Application compiles and runs without alterations to the source code of CMake file. </w:t>
+              <w:t xml:space="preserve">LO2: Application compiles and runs without alterations to the source code of </w:t>
+            </w:r>
+            <w:proofErr w:type="spellStart"/>
+            <w:r>
+              <w:rPr>
+                <w:sz w:val="20"/>
+                <w:szCs w:val="20"/>
+              </w:rPr>
+              <w:t>CMake</w:t>
+            </w:r>
+            <w:proofErr w:type="spellEnd"/>
+            <w:r>
+              <w:rPr>
+                <w:sz w:val="20"/>
+                <w:szCs w:val="20"/>
+              </w:rPr>
+              <w:t xml:space="preserve"> file. </w:t>
             </w:r>
           </w:p>
         </w:tc>
@@ -784,10 +832,103 @@
             </w:pPr>
             <w:r>
               <w:rPr>
-                <w:sz w:val="20"/>
-                <w:szCs w:val="20"/>
-              </w:rPr>
-              <w:t>Paste a screenshot of your application below</w:t>
+                <w:noProof/>
+                <w:sz w:val="20"/>
+                <w:szCs w:val="20"/>
+              </w:rPr>
+              <w:drawing>
+                <wp:anchor distT="0" distB="0" distL="114300" distR="114300" simplePos="0" relativeHeight="251658240" behindDoc="1" locked="0" layoutInCell="1" allowOverlap="1" wp14:anchorId="29AFA4CB" wp14:editId="5FF5A11B">
+                  <wp:simplePos x="0" y="0"/>
+                  <wp:positionH relativeFrom="column">
+                    <wp:posOffset>1321435</wp:posOffset>
+                  </wp:positionH>
+                  <wp:positionV relativeFrom="paragraph">
+                    <wp:posOffset>-2173605</wp:posOffset>
+                  </wp:positionV>
+                  <wp:extent cx="2607310" cy="2036445"/>
+                  <wp:effectExtent l="0" t="0" r="2540" b="1905"/>
+                  <wp:wrapTight wrapText="bothSides">
+                    <wp:wrapPolygon edited="0">
+                      <wp:start x="0" y="0"/>
+                      <wp:lineTo x="0" y="21418"/>
+                      <wp:lineTo x="21463" y="21418"/>
+                      <wp:lineTo x="21463" y="0"/>
+                      <wp:lineTo x="0" y="0"/>
+                    </wp:wrapPolygon>
+                  </wp:wrapTight>
+                  <wp:docPr id="1242167008" name="Picture 1"/>
+                  <wp:cNvGraphicFramePr>
+                    <a:graphicFrameLocks xmlns:a="http://schemas.openxmlformats.org/drawingml/2006/main" noChangeAspect="1"/>
+                  </wp:cNvGraphicFramePr>
+                  <a:graphic xmlns:a="http://schemas.openxmlformats.org/drawingml/2006/main">
+                    <a:graphicData uri="http://schemas.openxmlformats.org/drawingml/2006/picture">
+                      <pic:pic xmlns:pic="http://schemas.openxmlformats.org/drawingml/2006/picture">
+                        <pic:nvPicPr>
+                          <pic:cNvPr id="0" name="Picture 1"/>
+                          <pic:cNvPicPr>
+                            <a:picLocks noChangeAspect="1" noChangeArrowheads="1"/>
+                          </pic:cNvPicPr>
+                        </pic:nvPicPr>
+                        <pic:blipFill>
+                          <a:blip r:embed="rId6" cstate="print">
+                            <a:extLst>
+                              <a:ext uri="{28A0092B-C50C-407E-A947-70E740481C1C}">
+                                <a14:useLocalDpi xmlns:a14="http://schemas.microsoft.com/office/drawing/2010/main" val="0"/>
+                              </a:ext>
+                            </a:extLst>
+                          </a:blip>
+                          <a:srcRect/>
+                          <a:stretch>
+                            <a:fillRect/>
+                          </a:stretch>
+                        </pic:blipFill>
+                        <pic:spPr bwMode="auto">
+                          <a:xfrm>
+                            <a:off x="0" y="0"/>
+                            <a:ext cx="2607310" cy="2036445"/>
+                          </a:xfrm>
+                          <a:prstGeom prst="rect">
+                            <a:avLst/>
+                          </a:prstGeom>
+                          <a:noFill/>
+                          <a:ln>
+                            <a:noFill/>
+                          </a:ln>
+                        </pic:spPr>
+                      </pic:pic>
+                    </a:graphicData>
+                  </a:graphic>
+                  <wp14:sizeRelH relativeFrom="margin">
+                    <wp14:pctWidth>0</wp14:pctWidth>
+                  </wp14:sizeRelH>
+                  <wp14:sizeRelV relativeFrom="margin">
+                    <wp14:pctHeight>0</wp14:pctHeight>
+                  </wp14:sizeRelV>
+                </wp:anchor>
+              </w:drawing>
+            </w:r>
+            <w:r>
+              <w:rPr>
+                <w:sz w:val="20"/>
+                <w:szCs w:val="20"/>
+              </w:rPr>
+              <w:t xml:space="preserve">This is my attempt of making a </w:t>
+            </w:r>
+            <w:proofErr w:type="spellStart"/>
+            <w:r>
+              <w:rPr>
+                <w:sz w:val="20"/>
+                <w:szCs w:val="20"/>
+              </w:rPr>
+              <w:t>skyblock</w:t>
+            </w:r>
+            <w:proofErr w:type="spellEnd"/>
+            <w:r>
+              <w:rPr>
+                <w:sz w:val="20"/>
+                <w:szCs w:val="20"/>
+              </w:rPr>
+              <w:t xml:space="preserve"> island inspired by Minecraft. </w:t>
             </w:r>
           </w:p>
         </w:tc>
@@ -863,7 +1004,23 @@
                 <w:sz w:val="20"/>
                 <w:szCs w:val="20"/>
               </w:rPr>
-              <w:t xml:space="preserve">The main texture that I have used, which is the Minecraft dirt block, is loaded by using stb_image and mapped to the cube by using UV coordinates. </w:t>
+              <w:t xml:space="preserve">The main texture that I have used, which is the Minecraft dirt block, is loaded by using </w:t>
+            </w:r>
+            <w:proofErr w:type="spellStart"/>
+            <w:r>
+              <w:rPr>
+                <w:sz w:val="20"/>
+                <w:szCs w:val="20"/>
+              </w:rPr>
+              <w:t>stb_image</w:t>
+            </w:r>
+            <w:proofErr w:type="spellEnd"/>
+            <w:r>
+              <w:rPr>
+                <w:sz w:val="20"/>
+                <w:szCs w:val="20"/>
+              </w:rPr>
+              <w:t xml:space="preserve"> and mapped to the cube by using UV coordinates. </w:t>
             </w:r>
           </w:p>
         </w:tc>
@@ -890,7 +1047,6 @@
                 <w:sz w:val="20"/>
                 <w:szCs w:val="20"/>
               </w:rPr>
-              <w:lastRenderedPageBreak/>
               <w:t>52, 55, 58</w:t>
             </w:r>
           </w:p>
@@ -981,7 +1137,23 @@
                 <w:sz w:val="20"/>
                 <w:szCs w:val="20"/>
               </w:rPr>
-              <w:t>LO1: Implementation of glm library functions for calculating view and projection matrices.</w:t>
+              <w:t xml:space="preserve">LO1: Implementation of </w:t>
+            </w:r>
+            <w:proofErr w:type="spellStart"/>
+            <w:r>
+              <w:rPr>
+                <w:sz w:val="20"/>
+                <w:szCs w:val="20"/>
+              </w:rPr>
+              <w:t>glm</w:t>
+            </w:r>
+            <w:proofErr w:type="spellEnd"/>
+            <w:r>
+              <w:rPr>
+                <w:sz w:val="20"/>
+                <w:szCs w:val="20"/>
+              </w:rPr>
+              <w:t xml:space="preserve"> library functions for calculating view and projection matrices.</w:t>
             </w:r>
           </w:p>
         </w:tc>
@@ -1002,14 +1174,78 @@
                 <w:sz w:val="20"/>
                 <w:szCs w:val="20"/>
               </w:rPr>
-              <w:t xml:space="preserve">I have used glm library functions to calculate the view and projection matrices within the camera.calculateMatrices() function. I have used glm:lookAt() to calculate the view matrix based on the position and direction of the camera. </w:t>
-            </w:r>
-            <w:r>
-              <w:rPr>
-                <w:sz w:val="20"/>
-                <w:szCs w:val="20"/>
-              </w:rPr>
-              <w:t>I have used glm::perspective() to calculate the projection matrix based on the aspect ratio and the FOV.</w:t>
+              <w:t xml:space="preserve">I have used </w:t>
+            </w:r>
+            <w:proofErr w:type="spellStart"/>
+            <w:r>
+              <w:rPr>
+                <w:sz w:val="20"/>
+                <w:szCs w:val="20"/>
+              </w:rPr>
+              <w:t>glm</w:t>
+            </w:r>
+            <w:proofErr w:type="spellEnd"/>
+            <w:r>
+              <w:rPr>
+                <w:sz w:val="20"/>
+                <w:szCs w:val="20"/>
+              </w:rPr>
+              <w:t xml:space="preserve"> library functions to calculate the view and projection matrices within the </w:t>
+            </w:r>
+            <w:proofErr w:type="spellStart"/>
+            <w:r>
+              <w:rPr>
+                <w:sz w:val="20"/>
+                <w:szCs w:val="20"/>
+              </w:rPr>
+              <w:t>camera.calculateMatrices</w:t>
+            </w:r>
+            <w:proofErr w:type="spellEnd"/>
+            <w:r>
+              <w:rPr>
+                <w:sz w:val="20"/>
+                <w:szCs w:val="20"/>
+              </w:rPr>
+              <w:t xml:space="preserve">() function. I have used </w:t>
+            </w:r>
+            <w:proofErr w:type="spellStart"/>
+            <w:r>
+              <w:rPr>
+                <w:sz w:val="20"/>
+                <w:szCs w:val="20"/>
+              </w:rPr>
+              <w:t>glm:lookAt</w:t>
+            </w:r>
+            <w:proofErr w:type="spellEnd"/>
+            <w:r>
+              <w:rPr>
+                <w:sz w:val="20"/>
+                <w:szCs w:val="20"/>
+              </w:rPr>
+              <w:t xml:space="preserve">() to calculate the view matrix based on the position and direction of the camera. </w:t>
+            </w:r>
+            <w:r>
+              <w:rPr>
+                <w:sz w:val="20"/>
+                <w:szCs w:val="20"/>
+              </w:rPr>
+              <w:t xml:space="preserve">I have used </w:t>
+            </w:r>
+            <w:proofErr w:type="spellStart"/>
+            <w:r>
+              <w:rPr>
+                <w:sz w:val="20"/>
+                <w:szCs w:val="20"/>
+              </w:rPr>
+              <w:t>glm</w:t>
+            </w:r>
+            <w:proofErr w:type="spellEnd"/>
+            <w:r>
+              <w:rPr>
+                <w:sz w:val="20"/>
+                <w:szCs w:val="20"/>
+              </w:rPr>
+              <w:t>::perspective() to calculate the projection matrix based on the aspect ratio and the FOV.</w:t>
             </w:r>
             <w:r>
               <w:rPr>
@@ -1176,6 +1412,7 @@
                 <w:sz w:val="20"/>
                 <w:szCs w:val="20"/>
               </w:rPr>
+              <w:lastRenderedPageBreak/>
               <w:t>62, 65, 68</w:t>
             </w:r>
           </w:p>
@@ -1358,7 +1595,39 @@
                 <w:sz w:val="20"/>
                 <w:szCs w:val="20"/>
               </w:rPr>
-              <w:t>The window detects inputs by using the glfwGetKey and glfwGetCursorPos functions.</w:t>
+              <w:t xml:space="preserve">The window detects inputs by using the </w:t>
+            </w:r>
+            <w:proofErr w:type="spellStart"/>
+            <w:r>
+              <w:rPr>
+                <w:sz w:val="20"/>
+                <w:szCs w:val="20"/>
+              </w:rPr>
+              <w:t>glfwGetKey</w:t>
+            </w:r>
+            <w:proofErr w:type="spellEnd"/>
+            <w:r>
+              <w:rPr>
+                <w:sz w:val="20"/>
+                <w:szCs w:val="20"/>
+              </w:rPr>
+              <w:t xml:space="preserve"> and </w:t>
+            </w:r>
+            <w:proofErr w:type="spellStart"/>
+            <w:r>
+              <w:rPr>
+                <w:sz w:val="20"/>
+                <w:szCs w:val="20"/>
+              </w:rPr>
+              <w:t>glfwGetCursorPos</w:t>
+            </w:r>
+            <w:proofErr w:type="spellEnd"/>
+            <w:r>
+              <w:rPr>
+                <w:sz w:val="20"/>
+                <w:szCs w:val="20"/>
+              </w:rPr>
+              <w:t xml:space="preserve"> functions.</w:t>
             </w:r>
           </w:p>
         </w:tc>
@@ -1465,7 +1734,71 @@
                 <w:sz w:val="20"/>
                 <w:szCs w:val="20"/>
               </w:rPr>
-              <w:t>LO1: Implementation of students own functions to replace glm functions (e.g., glm::length(), glm::dot(), glm::cross() etc.).</w:t>
+              <w:t xml:space="preserve">LO1: Implementation of students own functions to replace </w:t>
+            </w:r>
+            <w:proofErr w:type="spellStart"/>
+            <w:r>
+              <w:rPr>
+                <w:sz w:val="20"/>
+                <w:szCs w:val="20"/>
+              </w:rPr>
+              <w:t>glm</w:t>
+            </w:r>
+            <w:proofErr w:type="spellEnd"/>
+            <w:r>
+              <w:rPr>
+                <w:sz w:val="20"/>
+                <w:szCs w:val="20"/>
+              </w:rPr>
+              <w:t xml:space="preserve"> functions (e.g., </w:t>
+            </w:r>
+            <w:proofErr w:type="spellStart"/>
+            <w:r>
+              <w:rPr>
+                <w:sz w:val="20"/>
+                <w:szCs w:val="20"/>
+              </w:rPr>
+              <w:t>glm</w:t>
+            </w:r>
+            <w:proofErr w:type="spellEnd"/>
+            <w:r>
+              <w:rPr>
+                <w:sz w:val="20"/>
+                <w:szCs w:val="20"/>
+              </w:rPr>
+              <w:t xml:space="preserve">::length(), </w:t>
+            </w:r>
+            <w:proofErr w:type="spellStart"/>
+            <w:r>
+              <w:rPr>
+                <w:sz w:val="20"/>
+                <w:szCs w:val="20"/>
+              </w:rPr>
+              <w:t>glm</w:t>
+            </w:r>
+            <w:proofErr w:type="spellEnd"/>
+            <w:r>
+              <w:rPr>
+                <w:sz w:val="20"/>
+                <w:szCs w:val="20"/>
+              </w:rPr>
+              <w:t xml:space="preserve">::dot(), </w:t>
+            </w:r>
+            <w:proofErr w:type="spellStart"/>
+            <w:r>
+              <w:rPr>
+                <w:sz w:val="20"/>
+                <w:szCs w:val="20"/>
+              </w:rPr>
+              <w:t>glm</w:t>
+            </w:r>
+            <w:proofErr w:type="spellEnd"/>
+            <w:r>
+              <w:rPr>
+                <w:sz w:val="20"/>
+                <w:szCs w:val="20"/>
+              </w:rPr>
+              <w:t>::cross() etc.).</w:t>
             </w:r>
           </w:p>
         </w:tc>

</xml_diff>